<commit_message>
Still three days to go
NCTU Done
</commit_message>
<xml_diff>
--- a/個人申請/Shared/自傳.docx
+++ b/個人申請/Shared/自傳.docx
@@ -4,39 +4,39 @@
   <w:body>
     <w:p>
       <w:pPr>
-        <w:pStyle w:val="2"/>
+        <w:pStyle w:val="1"/>
       </w:pPr>
       <w:bookmarkStart w:id="0" w:name="_Toc28455705"/>
       <w:r>
         <w:rPr>
           <w:rFonts w:hint="eastAsia"/>
         </w:rPr>
-        <w:t>一、個人成長歷程</w:t>
+        <w:t>壹</w:t>
+      </w:r>
+      <w:r>
+        <w:rPr>
+          <w:rFonts w:hint="eastAsia"/>
+        </w:rPr>
+        <w:t>、個人成長歷程</w:t>
       </w:r>
       <w:bookmarkEnd w:id="0"/>
     </w:p>
     <w:p>
       <w:pPr>
-        <w:pStyle w:val="3"/>
+        <w:pStyle w:val="2"/>
       </w:pPr>
       <w:bookmarkStart w:id="1" w:name="_Toc28455706"/>
       <w:r>
         <w:rPr>
           <w:rFonts w:hint="eastAsia"/>
         </w:rPr>
-        <w:t>(</w:t>
-      </w:r>
-      <w:r>
-        <w:rPr>
-          <w:rFonts w:hint="eastAsia"/>
-        </w:rPr>
         <w:t>一</w:t>
       </w:r>
       <w:r>
         <w:rPr>
           <w:rFonts w:hint="eastAsia"/>
         </w:rPr>
-        <w:t>)、</w:t>
+        <w:t>、</w:t>
       </w:r>
       <w:r>
         <w:rPr>
@@ -337,7 +337,7 @@
     <w:p/>
     <w:p>
       <w:pPr>
-        <w:pStyle w:val="3"/>
+        <w:pStyle w:val="2"/>
       </w:pPr>
       <w:bookmarkStart w:id="2" w:name="_Toc28455707"/>
       <w:r>
@@ -345,7 +345,7 @@
           <w:rFonts w:hint="eastAsia"/>
         </w:rPr>
         <w:lastRenderedPageBreak/>
-        <w:t>(二)、</w:t>
+        <w:t>二、</w:t>
       </w:r>
       <w:r>
         <w:rPr>
@@ -1038,7 +1038,7 @@
     </w:p>
     <w:p>
       <w:pPr>
-        <w:pStyle w:val="3"/>
+        <w:pStyle w:val="2"/>
       </w:pPr>
       <w:bookmarkStart w:id="3" w:name="_Toc28455708"/>
       <w:r>
@@ -1046,7 +1046,7 @@
           <w:rFonts w:hint="eastAsia"/>
         </w:rPr>
         <w:lastRenderedPageBreak/>
-        <w:t>(三)、</w:t>
+        <w:t>三、</w:t>
       </w:r>
       <w:r>
         <w:rPr>
@@ -2118,26 +2118,20 @@
     </w:p>
     <w:p>
       <w:pPr>
-        <w:pStyle w:val="3"/>
+        <w:pStyle w:val="2"/>
       </w:pPr>
       <w:bookmarkStart w:id="4" w:name="_Toc28455709"/>
       <w:r>
         <w:rPr>
           <w:rFonts w:hint="eastAsia"/>
         </w:rPr>
-        <w:t>(</w:t>
-      </w:r>
-      <w:r>
-        <w:rPr>
-          <w:rFonts w:hint="eastAsia"/>
-        </w:rPr>
         <w:t>四</w:t>
       </w:r>
       <w:r>
         <w:rPr>
           <w:rFonts w:hint="eastAsia"/>
         </w:rPr>
-        <w:t>)、社團</w:t>
+        <w:t>、社團</w:t>
       </w:r>
       <w:bookmarkEnd w:id="4"/>
     </w:p>
@@ -2310,7 +2304,7 @@
     </w:p>
     <w:p>
       <w:pPr>
-        <w:pStyle w:val="2"/>
+        <w:pStyle w:val="1"/>
       </w:pPr>
       <w:bookmarkStart w:id="5" w:name="_Toc28455710"/>
       <w:r>
@@ -2318,8 +2312,10 @@
           <w:rFonts w:hint="eastAsia"/>
         </w:rPr>
         <w:lastRenderedPageBreak/>
-        <w:t>二</w:t>
-      </w:r>
+        <w:t>貳</w:t>
+      </w:r>
+      <w:bookmarkStart w:id="6" w:name="_GoBack"/>
+      <w:bookmarkEnd w:id="6"/>
       <w:r>
         <w:rPr>
           <w:rFonts w:hint="eastAsia"/>
@@ -2332,7 +2328,7 @@
       <w:pPr>
         <w:pStyle w:val="3"/>
       </w:pPr>
-      <w:bookmarkStart w:id="6" w:name="_Toc28455711"/>
+      <w:bookmarkStart w:id="7" w:name="_Toc28455711"/>
       <w:r>
         <w:rPr>
           <w:rFonts w:hint="eastAsia"/>
@@ -2363,7 +2359,7 @@
         </w:rPr>
         <w:t>創造力</w:t>
       </w:r>
-      <w:bookmarkEnd w:id="6"/>
+      <w:bookmarkEnd w:id="7"/>
     </w:p>
     <w:p>
       <w:r>
@@ -2492,7 +2488,7 @@
       <w:pPr>
         <w:pStyle w:val="3"/>
       </w:pPr>
-      <w:bookmarkStart w:id="7" w:name="_Toc28455712"/>
+      <w:bookmarkStart w:id="8" w:name="_Toc28455712"/>
       <w:r>
         <w:rPr>
           <w:rFonts w:hint="eastAsia"/>
@@ -2523,7 +2519,7 @@
         </w:rPr>
         <w:t>執行力</w:t>
       </w:r>
-      <w:bookmarkEnd w:id="7"/>
+      <w:bookmarkEnd w:id="8"/>
     </w:p>
     <w:p>
       <w:r>
@@ -2658,7 +2654,7 @@
       <w:pPr>
         <w:pStyle w:val="3"/>
       </w:pPr>
-      <w:bookmarkStart w:id="8" w:name="_Toc28455713"/>
+      <w:bookmarkStart w:id="9" w:name="_Toc28455713"/>
       <w:r>
         <w:rPr>
           <w:rFonts w:hint="eastAsia"/>
@@ -2671,7 +2667,7 @@
         </w:rPr>
         <w:t>積極樂觀</w:t>
       </w:r>
-      <w:bookmarkEnd w:id="8"/>
+      <w:bookmarkEnd w:id="9"/>
     </w:p>
     <w:p>
       <w:r>
@@ -2719,16 +2715,7 @@
           <w:rStyle w:val="af8"/>
           <w:rFonts w:hint="eastAsia"/>
         </w:rPr>
-        <w:t>找到</w:t>
-      </w:r>
-      <w:bookmarkStart w:id="9" w:name="_GoBack"/>
-      <w:bookmarkEnd w:id="9"/>
-      <w:r>
-        <w:rPr>
-          <w:rStyle w:val="af8"/>
-          <w:rFonts w:hint="eastAsia"/>
-        </w:rPr>
-        <w:t>其他解決辦法</w:t>
+        <w:t>找到其他解決辦法</w:t>
       </w:r>
       <w:r>
         <w:rPr>
@@ -4702,7 +4689,7 @@
 </file>
 
 <file path=customXml/itemProps1.xml><?xml version="1.0" encoding="utf-8"?>
-<ds:datastoreItem xmlns:ds="http://schemas.openxmlformats.org/officeDocument/2006/customXml" ds:itemID="{3BE26B7C-5B9D-43AE-B7C5-40BEBA746852}">
+<ds:datastoreItem xmlns:ds="http://schemas.openxmlformats.org/officeDocument/2006/customXml" ds:itemID="{6DDDEDC7-A864-4141-AE88-EC7E95FB4BBE}">
   <ds:schemaRefs>
     <ds:schemaRef ds:uri="http://schemas.openxmlformats.org/officeDocument/2006/bibliography"/>
   </ds:schemaRefs>

</xml_diff>